<commit_message>
with the pdf and zip file
</commit_message>
<xml_diff>
--- a/lab1/Report 1.docx
+++ b/lab1/Report 1.docx
@@ -47,6 +47,10 @@
     <w:p>
       <w:r>
         <w:t xml:space="preserve">3. </w:t>
+      </w:r>
+      <w:r>
+        <w:tab/>
+        <w:t>In the end, we were able to implement everything.</w:t>
       </w:r>
     </w:p>
     <w:p>

</xml_diff>